<commit_message>
final version for testing
</commit_message>
<xml_diff>
--- a/READ!!!!!!/bug-tickets.docx
+++ b/READ!!!!!!/bug-tickets.docx
@@ -166,7 +166,7 @@
                 <w:rFonts w:ascii="Times New Roman" w:hAnsi="Times New Roman" w:cs="Times New Roman"/>
                 <w:noProof/>
               </w:rPr>
-              <w:t>01</w:t>
+              <w:t>RESOLVED</w:t>
             </w:r>
           </w:p>
         </w:tc>
@@ -368,7 +368,7 @@
                 <w:rFonts w:ascii="Times New Roman" w:hAnsi="Times New Roman" w:cs="Times New Roman"/>
                 <w:noProof/>
               </w:rPr>
-              <w:t>02</w:t>
+              <w:t>RESOLVED</w:t>
             </w:r>
           </w:p>
         </w:tc>
@@ -488,7 +488,7 @@
                 <w:rFonts w:ascii="Times New Roman" w:hAnsi="Times New Roman" w:cs="Times New Roman"/>
                 <w:noProof/>
               </w:rPr>
-              <w:t>03</w:t>
+              <w:t>RESOLVED</w:t>
             </w:r>
           </w:p>
         </w:tc>
@@ -614,7 +614,7 @@
                 <w:rFonts w:ascii="Times New Roman" w:hAnsi="Times New Roman" w:cs="Times New Roman"/>
                 <w:noProof/>
               </w:rPr>
-              <w:t>04</w:t>
+              <w:t>RESOLVED</w:t>
             </w:r>
           </w:p>
         </w:tc>
@@ -1090,7 +1090,7 @@
                 <w:rFonts w:ascii="Times New Roman" w:hAnsi="Times New Roman" w:cs="Times New Roman"/>
                 <w:noProof/>
               </w:rPr>
-              <w:t>02</w:t>
+              <w:t>RESOLVED</w:t>
             </w:r>
           </w:p>
         </w:tc>
@@ -1777,7 +1777,6 @@
   <w:style w:type="character" w:default="1" w:styleId="DefaultParagraphFont">
     <w:name w:val="Default Paragraph Font"/>
     <w:uiPriority w:val="1"/>
-    <w:semiHidden/>
     <w:unhideWhenUsed/>
   </w:style>
   <w:style w:type="table" w:default="1" w:styleId="TableNormal">

</xml_diff>